<commit_message>
change contents in email
</commit_message>
<xml_diff>
--- a/Website User Manual.docx
+++ b/Website User Manual.docx
@@ -92,10 +92,7 @@
     </w:p>
     <w:p>
       <w:r>
-        <w:t>With our CRM system, you can add clients</w:t>
-      </w:r>
-      <w:r>
-        <w:t xml:space="preserve"> and view the information of the clients who you are helping. </w:t>
+        <w:t xml:space="preserve">With our CRM system, you can add clients and view the information of the clients who you are helping. </w:t>
       </w:r>
     </w:p>
     <w:p>
@@ -182,7 +179,15 @@
         <w:t>View</w:t>
       </w:r>
       <w:r>
-        <w:t xml:space="preserve"> Clients and Make </w:t>
+        <w:t xml:space="preserve"> Clients</w:t>
+      </w:r>
+      <w:r>
+        <w:t>’ information</w:t>
+      </w:r>
+      <w:bookmarkStart w:id="0" w:name="_GoBack"/>
+      <w:bookmarkEnd w:id="0"/>
+      <w:r>
+        <w:t xml:space="preserve"> and Make </w:t>
       </w:r>
       <w:r>
         <w:rPr>
@@ -482,10 +487,7 @@
         <w:pStyle w:val="Heading1"/>
       </w:pPr>
       <w:r>
-        <w:t>L</w:t>
-      </w:r>
-      <w:r>
-        <w:t>ogout</w:t>
+        <w:t>Logout</w:t>
       </w:r>
     </w:p>
     <w:p>
@@ -494,7 +496,6 @@
       </w:r>
     </w:p>
     <w:p>
-      <w:bookmarkStart w:id="0" w:name="_GoBack"/>
       <w:r>
         <w:rPr>
           <w:noProof/>
@@ -550,7 +551,6 @@
           </wp:anchor>
         </w:drawing>
       </w:r>
-      <w:bookmarkEnd w:id="0"/>
       <w:r>
         <w:br w:type="textWrapping" w:clear="all"/>
       </w:r>

</xml_diff>